<commit_message>
[PS-116] UGOVORI LOKALI:  * Refactor code for Create Contract (all 3).  * Implement "ContractLokali" for generate contract if Lokal is KUPLJEN or REZERVISAN.
</commit_message>
<xml_diff>
--- a/real_estate_api/static/ugovori-lokali/ugovor_lokali_tmpl.docx
+++ b/real_estate_api/static/ugovori-lokali/ugovor_lokali_tmpl.docx
@@ -57,7 +57,27 @@
           <w:szCs w:val="24"/>
           <w:u w:val="single"/>
         </w:rPr>
-        <w:t xml:space="preserve"> {{ broj_ugovora }}</w:t>
+        <w:t xml:space="preserve"> {{ </w:t>
+      </w:r>
+      <w:proofErr w:type="spellStart"/>
+      <w:r>
+        <w:rPr>
+          <w:color w:val="000000"/>
+          <w:sz w:val="24"/>
+          <w:szCs w:val="24"/>
+          <w:u w:val="single"/>
+        </w:rPr>
+        <w:t>broj_ugovora_lokala</w:t>
+      </w:r>
+      <w:proofErr w:type="spellEnd"/>
+      <w:r>
+        <w:rPr>
+          <w:color w:val="000000"/>
+          <w:sz w:val="24"/>
+          <w:szCs w:val="24"/>
+          <w:u w:val="single"/>
+        </w:rPr>
+        <w:t xml:space="preserve"> }}</w:t>
       </w:r>
     </w:p>
     <w:p>
@@ -85,7 +105,29 @@
           <w:u w:val="single"/>
           <w:lang w:val="sr-Latn-RS" w:eastAsia="sr-Latn-RS"/>
         </w:rPr>
-        <w:t>{{ id_stana }}</w:t>
+        <w:t xml:space="preserve">{{ </w:t>
+      </w:r>
+      <w:proofErr w:type="spellStart"/>
+      <w:r>
+        <w:rPr>
+          <w:b/>
+          <w:bCs/>
+          <w:color w:val="464646"/>
+          <w:u w:val="single"/>
+          <w:lang w:val="sr-Latn-RS" w:eastAsia="sr-Latn-RS"/>
+        </w:rPr>
+        <w:t>id_lokala</w:t>
+      </w:r>
+      <w:proofErr w:type="spellEnd"/>
+      <w:r>
+        <w:rPr>
+          <w:b/>
+          <w:bCs/>
+          <w:color w:val="464646"/>
+          <w:u w:val="single"/>
+          <w:lang w:val="sr-Latn-RS" w:eastAsia="sr-Latn-RS"/>
+        </w:rPr>
+        <w:t xml:space="preserve"> }}</w:t>
       </w:r>
     </w:p>
     <w:p>
@@ -171,6 +213,7 @@
         </w:rPr>
         <w:t xml:space="preserve">{{ </w:t>
       </w:r>
+      <w:proofErr w:type="spellStart"/>
       <w:r>
         <w:rPr>
           <w:color w:val="464646"/>
@@ -181,6 +224,7 @@
         </w:rPr>
         <w:t>datum_ugovora_garaze</w:t>
       </w:r>
+      <w:proofErr w:type="spellEnd"/>
       <w:r>
         <w:rPr>
           <w:color w:val="464646"/>
@@ -229,6 +273,7 @@
         </w:rPr>
         <w:t xml:space="preserve">{{ </w:t>
       </w:r>
+      <w:proofErr w:type="spellStart"/>
       <w:r>
         <w:rPr>
           <w:color w:val="000000"/>
@@ -239,6 +284,7 @@
         </w:rPr>
         <w:t>broj_ugovora_garaze</w:t>
       </w:r>
+      <w:proofErr w:type="spellEnd"/>
       <w:r>
         <w:rPr>
           <w:color w:val="000000"/>
@@ -329,7 +375,45 @@
           <w:u w:val="single"/>
           <w:lang w:val="sr-Latn-RS" w:eastAsia="sr-Latn-RS"/>
         </w:rPr>
-        <w:t>{{ kupac }}</w:t>
+        <w:t xml:space="preserve">{{ </w:t>
+      </w:r>
+      <w:proofErr w:type="spellStart"/>
+      <w:r>
+        <w:rPr>
+          <w:b/>
+          <w:bCs/>
+          <w:color w:val="000000"/>
+          <w:sz w:val="28"/>
+          <w:szCs w:val="28"/>
+          <w:u w:val="single"/>
+          <w:lang w:val="sr-Latn-RS" w:eastAsia="sr-Latn-RS"/>
+        </w:rPr>
+        <w:t>kupac_lokala</w:t>
+      </w:r>
+      <w:proofErr w:type="spellEnd"/>
+      <w:r>
+        <w:rPr>
+          <w:b/>
+          <w:bCs/>
+          <w:color w:val="000000"/>
+          <w:sz w:val="28"/>
+          <w:szCs w:val="28"/>
+          <w:u w:val="single"/>
+          <w:lang w:val="sr-Latn-RS" w:eastAsia="sr-Latn-RS"/>
+        </w:rPr>
+        <w:t xml:space="preserve"> </w:t>
+      </w:r>
+      <w:r>
+        <w:rPr>
+          <w:b/>
+          <w:bCs/>
+          <w:color w:val="000000"/>
+          <w:sz w:val="28"/>
+          <w:szCs w:val="28"/>
+          <w:u w:val="single"/>
+          <w:lang w:val="sr-Latn-RS" w:eastAsia="sr-Latn-RS"/>
+        </w:rPr>
+        <w:t>}}</w:t>
       </w:r>
     </w:p>
     <w:p>
@@ -412,7 +496,45 @@
           <w:u w:val="single"/>
           <w:lang w:val="sr-Latn-RS" w:eastAsia="sr-Latn-RS"/>
         </w:rPr>
-        <w:t>{{ kupac_adresa }}</w:t>
+        <w:t xml:space="preserve">{{ </w:t>
+      </w:r>
+      <w:proofErr w:type="spellStart"/>
+      <w:r>
+        <w:rPr>
+          <w:b/>
+          <w:bCs/>
+          <w:color w:val="000000"/>
+          <w:sz w:val="24"/>
+          <w:szCs w:val="24"/>
+          <w:u w:val="single"/>
+          <w:lang w:val="sr-Latn-RS" w:eastAsia="sr-Latn-RS"/>
+        </w:rPr>
+        <w:t>adresa_kupaca_lokala</w:t>
+      </w:r>
+      <w:proofErr w:type="spellEnd"/>
+      <w:r>
+        <w:rPr>
+          <w:b/>
+          <w:bCs/>
+          <w:color w:val="000000"/>
+          <w:sz w:val="24"/>
+          <w:szCs w:val="24"/>
+          <w:u w:val="single"/>
+          <w:lang w:val="sr-Latn-RS" w:eastAsia="sr-Latn-RS"/>
+        </w:rPr>
+        <w:t xml:space="preserve"> </w:t>
+      </w:r>
+      <w:r>
+        <w:rPr>
+          <w:b/>
+          <w:bCs/>
+          <w:color w:val="000000"/>
+          <w:sz w:val="24"/>
+          <w:szCs w:val="24"/>
+          <w:u w:val="single"/>
+          <w:lang w:val="sr-Latn-RS" w:eastAsia="sr-Latn-RS"/>
+        </w:rPr>
+        <w:t>}}</w:t>
       </w:r>
       <w:r>
         <w:rPr>
@@ -505,6 +627,7 @@
         </w:rPr>
         <w:t>„</w:t>
       </w:r>
+      <w:proofErr w:type="spellStart"/>
       <w:r>
         <w:rPr>
           <w:b/>
@@ -515,9 +638,9 @@
           <w:u w:val="single"/>
           <w:lang w:val="sr-Latn-RS" w:eastAsia="sr-Latn-RS"/>
         </w:rPr>
-        <w:t>FWW Ralestate agency</w:t>
-      </w:r>
-      <w:bookmarkEnd w:id="0"/>
+        <w:t>FWW</w:t>
+      </w:r>
+      <w:proofErr w:type="spellEnd"/>
       <w:r>
         <w:rPr>
           <w:b/>
@@ -528,6 +651,59 @@
           <w:u w:val="single"/>
           <w:lang w:val="sr-Latn-RS" w:eastAsia="sr-Latn-RS"/>
         </w:rPr>
+        <w:t xml:space="preserve"> </w:t>
+      </w:r>
+      <w:proofErr w:type="spellStart"/>
+      <w:r>
+        <w:rPr>
+          <w:b/>
+          <w:bCs/>
+          <w:color w:val="000000"/>
+          <w:sz w:val="28"/>
+          <w:szCs w:val="28"/>
+          <w:u w:val="single"/>
+          <w:lang w:val="sr-Latn-RS" w:eastAsia="sr-Latn-RS"/>
+        </w:rPr>
+        <w:t>Ralestate</w:t>
+      </w:r>
+      <w:proofErr w:type="spellEnd"/>
+      <w:r>
+        <w:rPr>
+          <w:b/>
+          <w:bCs/>
+          <w:color w:val="000000"/>
+          <w:sz w:val="28"/>
+          <w:szCs w:val="28"/>
+          <w:u w:val="single"/>
+          <w:lang w:val="sr-Latn-RS" w:eastAsia="sr-Latn-RS"/>
+        </w:rPr>
+        <w:t xml:space="preserve"> </w:t>
+      </w:r>
+      <w:proofErr w:type="spellStart"/>
+      <w:r>
+        <w:rPr>
+          <w:b/>
+          <w:bCs/>
+          <w:color w:val="000000"/>
+          <w:sz w:val="28"/>
+          <w:szCs w:val="28"/>
+          <w:u w:val="single"/>
+          <w:lang w:val="sr-Latn-RS" w:eastAsia="sr-Latn-RS"/>
+        </w:rPr>
+        <w:t>agency</w:t>
+      </w:r>
+      <w:bookmarkEnd w:id="0"/>
+      <w:proofErr w:type="spellEnd"/>
+      <w:r>
+        <w:rPr>
+          <w:b/>
+          <w:bCs/>
+          <w:color w:val="000000"/>
+          <w:sz w:val="28"/>
+          <w:szCs w:val="28"/>
+          <w:u w:val="single"/>
+          <w:lang w:val="sr-Latn-RS" w:eastAsia="sr-Latn-RS"/>
+        </w:rPr>
         <w:t>“</w:t>
       </w:r>
     </w:p>
@@ -590,15 +766,27 @@
         </w:rPr>
         <w:t>_______ ulica i br. ________</w:t>
       </w:r>
-      <w:r>
-        <w:rPr>
-          <w:color w:val="000000"/>
-          <w:sz w:val="24"/>
-          <w:szCs w:val="24"/>
-          <w:u w:val="single"/>
-          <w:lang w:val="sr-Latn-RS" w:eastAsia="sr-Latn-RS"/>
-        </w:rPr>
-        <w:t>FWW adresa</w:t>
+      <w:proofErr w:type="spellStart"/>
+      <w:r>
+        <w:rPr>
+          <w:color w:val="000000"/>
+          <w:sz w:val="24"/>
+          <w:szCs w:val="24"/>
+          <w:u w:val="single"/>
+          <w:lang w:val="sr-Latn-RS" w:eastAsia="sr-Latn-RS"/>
+        </w:rPr>
+        <w:t>FWW</w:t>
+      </w:r>
+      <w:proofErr w:type="spellEnd"/>
+      <w:r>
+        <w:rPr>
+          <w:color w:val="000000"/>
+          <w:sz w:val="24"/>
+          <w:szCs w:val="24"/>
+          <w:u w:val="single"/>
+          <w:lang w:val="sr-Latn-RS" w:eastAsia="sr-Latn-RS"/>
+        </w:rPr>
+        <w:t xml:space="preserve"> adresa</w:t>
       </w:r>
       <w:r>
         <w:rPr>
@@ -750,6 +938,7 @@
         </w:rPr>
         <w:t>„</w:t>
       </w:r>
+      <w:proofErr w:type="spellStart"/>
       <w:r>
         <w:rPr>
           <w:b/>
@@ -762,8 +951,69 @@
           <w:u w:val="single"/>
           <w:lang w:val="sr-Latn-RS" w:eastAsia="sr-Latn-RS"/>
         </w:rPr>
-        <w:t>FWW Ralestate agency</w:t>
-      </w:r>
+        <w:t>FWW</w:t>
+      </w:r>
+      <w:proofErr w:type="spellEnd"/>
+      <w:r>
+        <w:rPr>
+          <w:b/>
+          <w:bCs/>
+          <w:i/>
+          <w:iCs/>
+          <w:color w:val="000000"/>
+          <w:sz w:val="24"/>
+          <w:szCs w:val="24"/>
+          <w:u w:val="single"/>
+          <w:lang w:val="sr-Latn-RS" w:eastAsia="sr-Latn-RS"/>
+        </w:rPr>
+        <w:t xml:space="preserve"> </w:t>
+      </w:r>
+      <w:proofErr w:type="spellStart"/>
+      <w:r>
+        <w:rPr>
+          <w:b/>
+          <w:bCs/>
+          <w:i/>
+          <w:iCs/>
+          <w:color w:val="000000"/>
+          <w:sz w:val="24"/>
+          <w:szCs w:val="24"/>
+          <w:u w:val="single"/>
+          <w:lang w:val="sr-Latn-RS" w:eastAsia="sr-Latn-RS"/>
+        </w:rPr>
+        <w:t>Ralestate</w:t>
+      </w:r>
+      <w:proofErr w:type="spellEnd"/>
+      <w:r>
+        <w:rPr>
+          <w:b/>
+          <w:bCs/>
+          <w:i/>
+          <w:iCs/>
+          <w:color w:val="000000"/>
+          <w:sz w:val="24"/>
+          <w:szCs w:val="24"/>
+          <w:u w:val="single"/>
+          <w:lang w:val="sr-Latn-RS" w:eastAsia="sr-Latn-RS"/>
+        </w:rPr>
+        <w:t xml:space="preserve"> </w:t>
+      </w:r>
+      <w:proofErr w:type="spellStart"/>
+      <w:r>
+        <w:rPr>
+          <w:b/>
+          <w:bCs/>
+          <w:i/>
+          <w:iCs/>
+          <w:color w:val="000000"/>
+          <w:sz w:val="24"/>
+          <w:szCs w:val="24"/>
+          <w:u w:val="single"/>
+          <w:lang w:val="sr-Latn-RS" w:eastAsia="sr-Latn-RS"/>
+        </w:rPr>
+        <w:t>agency</w:t>
+      </w:r>
+      <w:proofErr w:type="spellEnd"/>
       <w:r>
         <w:rPr>
           <w:color w:val="000000"/>
@@ -795,18 +1045,20 @@
         </w:rPr>
         <w:t xml:space="preserve">{{ </w:t>
       </w:r>
-      <w:r>
-        <w:rPr>
-          <w:b/>
-          <w:bCs/>
-          <w:color w:val="000000"/>
-          <w:sz w:val="24"/>
-          <w:szCs w:val="24"/>
-          <w:u w:val="single"/>
-          <w:lang w:val="sr-Latn-RS" w:eastAsia="sr-Latn-RS"/>
-        </w:rPr>
-        <w:t>kvadratura</w:t>
-      </w:r>
+      <w:proofErr w:type="spellStart"/>
+      <w:r>
+        <w:rPr>
+          <w:b/>
+          <w:bCs/>
+          <w:color w:val="000000"/>
+          <w:sz w:val="24"/>
+          <w:szCs w:val="24"/>
+          <w:u w:val="single"/>
+          <w:lang w:val="sr-Latn-RS" w:eastAsia="sr-Latn-RS"/>
+        </w:rPr>
+        <w:t>kvadratura_lokala</w:t>
+      </w:r>
+      <w:proofErr w:type="spellEnd"/>
       <w:r>
         <w:rPr>
           <w:b/>
@@ -962,6 +1214,7 @@
         </w:rPr>
         <w:t xml:space="preserve">{{ </w:t>
       </w:r>
+      <w:proofErr w:type="spellStart"/>
       <w:r>
         <w:rPr>
           <w:b/>
@@ -972,8 +1225,9 @@
           <w:u w:val="single"/>
           <w:lang w:val="sr-Latn-RS" w:eastAsia="sr-Latn-RS"/>
         </w:rPr>
-        <w:t>cena_garaze</w:t>
-      </w:r>
+        <w:t>cena_lokala</w:t>
+      </w:r>
+      <w:proofErr w:type="spellEnd"/>
       <w:r>
         <w:rPr>
           <w:b/>
@@ -1094,7 +1348,33 @@
           <w:u w:val="single"/>
           <w:lang w:val="sr-Latn-RS" w:eastAsia="sr-Latn-RS"/>
         </w:rPr>
-        <w:t>{{ nacin_placanja }}</w:t>
+        <w:t xml:space="preserve">{{ </w:t>
+      </w:r>
+      <w:proofErr w:type="spellStart"/>
+      <w:r>
+        <w:rPr>
+          <w:b/>
+          <w:bCs/>
+          <w:color w:val="000000"/>
+          <w:sz w:val="24"/>
+          <w:szCs w:val="24"/>
+          <w:u w:val="single"/>
+          <w:lang w:val="sr-Latn-RS" w:eastAsia="sr-Latn-RS"/>
+        </w:rPr>
+        <w:t>nacin_placanja_lokala</w:t>
+      </w:r>
+      <w:proofErr w:type="spellEnd"/>
+      <w:r>
+        <w:rPr>
+          <w:b/>
+          <w:bCs/>
+          <w:color w:val="000000"/>
+          <w:sz w:val="24"/>
+          <w:szCs w:val="24"/>
+          <w:u w:val="single"/>
+          <w:lang w:val="sr-Latn-RS" w:eastAsia="sr-Latn-RS"/>
+        </w:rPr>
+        <w:t xml:space="preserve"> }}</w:t>
       </w:r>
       <w:r>
         <w:rPr>
@@ -2830,7 +3110,7 @@
 </file>
 
 <file path=customXml/itemProps1.xml><?xml version="1.0" encoding="utf-8"?>
-<ds:datastoreItem xmlns:ds="http://schemas.openxmlformats.org/officeDocument/2006/customXml" ds:itemID="{32615C36-CD81-4294-BFD0-87D5A18CB201}">
+<ds:datastoreItem xmlns:ds="http://schemas.openxmlformats.org/officeDocument/2006/customXml" ds:itemID="{2B969EF4-EAD0-4451-9A55-078B5A29158D}">
   <ds:schemaRefs>
     <ds:schemaRef ds:uri="http://schemas.openxmlformats.org/officeDocument/2006/bibliography"/>
   </ds:schemaRefs>

</xml_diff>